<commit_message>
partial fix of Med Risk report typo
</commit_message>
<xml_diff>
--- a/Quarterly Reports/QuarterlyReport_Med.docx
+++ b/Quarterly Reports/QuarterlyReport_Med.docx
@@ -690,8 +690,6 @@
         </w:rPr>
         <w:t>Portfolio Value</w:t>
       </w:r>
-      <w:bookmarkStart w:id="0" w:name="_GoBack"/>
-      <w:bookmarkEnd w:id="0"/>
     </w:p>
     <w:p>
       <w:pPr>
@@ -911,7 +909,7 @@
                 <w:sz w:val="22"/>
                 <w:szCs w:val="22"/>
               </w:rPr>
-              <w:t>55.0%</w:t>
+              <w:t>64.7%</w:t>
             </w:r>
           </w:p>
         </w:tc>
@@ -976,7 +974,18 @@
                 <w:sz w:val="22"/>
                 <w:szCs w:val="22"/>
               </w:rPr>
-              <w:t>25.9%</w:t>
+              <w:t>16.2</w:t>
+            </w:r>
+            <w:bookmarkStart w:id="0" w:name="_GoBack"/>
+            <w:bookmarkEnd w:id="0"/>
+            <w:r>
+              <w:rPr>
+                <w:rFonts w:ascii="Tahoma" w:eastAsia="Times New Roman" w:hAnsi="Tahoma" w:cs="Tahoma"/>
+                <w:color w:val="000000"/>
+                <w:sz w:val="22"/>
+                <w:szCs w:val="22"/>
+              </w:rPr>
+              <w:t>%</w:t>
             </w:r>
           </w:p>
         </w:tc>
@@ -1210,7 +1219,7 @@
             <wp:docPr id="1" name="Chart 1">
               <a:extLst xmlns:a="http://schemas.openxmlformats.org/drawingml/2006/main">
                 <a:ext uri="{FF2B5EF4-FFF2-40B4-BE49-F238E27FC236}">
-                  <a16:creationId xmlns:lc="http://schemas.openxmlformats.org/drawingml/2006/lockedCanvas" xmlns="" xmlns:a16="http://schemas.microsoft.com/office/drawing/2014/main" xmlns:xdr="http://schemas.openxmlformats.org/drawingml/2006/spreadsheetDrawing" xmlns:w="http://schemas.openxmlformats.org/wordprocessingml/2006/main" xmlns:w10="urn:schemas-microsoft-com:office:word" xmlns:v="urn:schemas-microsoft-com:vml" xmlns:o="urn:schemas-microsoft-com:office:office" id="{00000000-0008-0000-0000-000002000000}"/>
+                  <a16:creationId xmlns:o="urn:schemas-microsoft-com:office:office" xmlns:v="urn:schemas-microsoft-com:vml" xmlns:w10="urn:schemas-microsoft-com:office:word" xmlns:w="http://schemas.openxmlformats.org/wordprocessingml/2006/main" xmlns:xdr="http://schemas.openxmlformats.org/drawingml/2006/spreadsheetDrawing" xmlns:a16="http://schemas.microsoft.com/office/drawing/2014/main" xmlns="" xmlns:lc="http://schemas.openxmlformats.org/drawingml/2006/lockedCanvas" id="{00000000-0008-0000-0000-000002000000}"/>
                 </a:ext>
               </a:extLst>
             </wp:docPr>
@@ -3960,7 +3969,7 @@
             <wp:docPr id="2" name="Chart 2">
               <a:extLst xmlns:a="http://schemas.openxmlformats.org/drawingml/2006/main">
                 <a:ext uri="{FF2B5EF4-FFF2-40B4-BE49-F238E27FC236}">
-                  <a16:creationId xmlns:lc="http://schemas.openxmlformats.org/drawingml/2006/lockedCanvas" xmlns="" xmlns:a16="http://schemas.microsoft.com/office/drawing/2014/main" xmlns:xdr="http://schemas.openxmlformats.org/drawingml/2006/spreadsheetDrawing" xmlns:w="http://schemas.openxmlformats.org/wordprocessingml/2006/main" xmlns:w10="urn:schemas-microsoft-com:office:word" xmlns:v="urn:schemas-microsoft-com:vml" xmlns:o="urn:schemas-microsoft-com:office:office" id="{DFF034BC-6B2F-4223-8AA8-69BB750A3105}"/>
+                  <a16:creationId xmlns:o="urn:schemas-microsoft-com:office:office" xmlns:v="urn:schemas-microsoft-com:vml" xmlns:w10="urn:schemas-microsoft-com:office:word" xmlns:w="http://schemas.openxmlformats.org/wordprocessingml/2006/main" xmlns:xdr="http://schemas.openxmlformats.org/drawingml/2006/spreadsheetDrawing" xmlns:a16="http://schemas.microsoft.com/office/drawing/2014/main" xmlns="" xmlns:lc="http://schemas.openxmlformats.org/drawingml/2006/lockedCanvas" id="{DFF034BC-6B2F-4223-8AA8-69BB750A3105}"/>
                 </a:ext>
               </a:extLst>
             </wp:docPr>
@@ -4204,7 +4213,7 @@
                 <w:lang w:val="en-CA"/>
               </w:rPr>
             </w:pPr>
-            <w:bookmarkStart w:id="3" w:name="OLE_LINK1"/>
+            <w:bookmarkStart w:id="2" w:name="OLE_LINK1"/>
             <w:r>
               <w:rPr>
                 <w:rFonts w:ascii="Tahoma" w:hAnsi="Tahoma" w:cs="Tahoma"/>
@@ -4402,7 +4411,7 @@
           </w:p>
         </w:tc>
       </w:tr>
-      <w:bookmarkEnd w:id="3"/>
+      <w:bookmarkEnd w:id="2"/>
     </w:tbl>
     <w:p>
       <w:pPr>
@@ -8427,17 +8436,8 @@
                 <w:rFonts w:ascii="Tahoma" w:hAnsi="Tahoma" w:cs="Tahoma"/>
                 <w:lang w:val="en-CA"/>
               </w:rPr>
-              <w:t xml:space="preserve">Estimated 1-month 95% </w:t>
-            </w:r>
-            <w:proofErr w:type="spellStart"/>
-            <w:r>
-              <w:rPr>
-                <w:rFonts w:ascii="Tahoma" w:hAnsi="Tahoma" w:cs="Tahoma"/>
-                <w:lang w:val="en-CA"/>
-              </w:rPr>
-              <w:t>VaR</w:t>
-            </w:r>
-            <w:proofErr w:type="spellEnd"/>
+              <w:t>Estimated 1-month 95% VaR</w:t>
+            </w:r>
           </w:p>
         </w:tc>
         <w:tc>
@@ -8635,7 +8635,6 @@
           </wp:anchor>
         </w:drawing>
       </w:r>
-      <w:proofErr w:type="spellStart"/>
       <w:r>
         <w:rPr>
           <w:rFonts w:ascii="Tahoma" w:hAnsi="Tahoma" w:cs="Tahoma"/>
@@ -8654,18 +8653,7 @@
           <w:u w:val="single"/>
           <w:lang w:val="en-CA"/>
         </w:rPr>
-        <w:t>R</w:t>
-      </w:r>
-      <w:proofErr w:type="spellEnd"/>
-      <w:r>
-        <w:rPr>
-          <w:rFonts w:ascii="Tahoma" w:hAnsi="Tahoma" w:cs="Tahoma"/>
-          <w:sz w:val="28"/>
-          <w:szCs w:val="28"/>
-          <w:u w:val="single"/>
-          <w:lang w:val="en-CA"/>
-        </w:rPr>
-        <w:t xml:space="preserve"> Contributions</w:t>
+        <w:t>R Contributions</w:t>
       </w:r>
     </w:p>
     <w:p>
@@ -11250,7 +11238,7 @@
                   <c:v>345701.98886283</c:v>
                 </c:pt>
                 <c:pt idx="16">
-                  <c:v>338812.3484362873</c:v>
+                  <c:v>338812.3484362871</c:v>
                 </c:pt>
                 <c:pt idx="17">
                   <c:v>336997.470339329</c:v>
@@ -11337,7 +11325,7 @@
                   <c:v>234338.151960127</c:v>
                 </c:pt>
                 <c:pt idx="45">
-                  <c:v>235110.9544102413</c:v>
+                  <c:v>235110.9544102411</c:v>
                 </c:pt>
                 <c:pt idx="46">
                   <c:v>225656.951381307</c:v>
@@ -11410,11 +11398,11 @@
         </c:dLbls>
         <c:marker val="1"/>
         <c:smooth val="0"/>
-        <c:axId val="2036449760"/>
-        <c:axId val="-1807917872"/>
+        <c:axId val="-1949421488"/>
+        <c:axId val="2073194000"/>
       </c:lineChart>
       <c:dateAx>
-        <c:axId val="2036449760"/>
+        <c:axId val="-1949421488"/>
         <c:scaling>
           <c:orientation val="minMax"/>
         </c:scaling>
@@ -11453,7 +11441,7 @@
             <a:endParaRPr lang="en-US"/>
           </a:p>
         </c:txPr>
-        <c:crossAx val="-1807917872"/>
+        <c:crossAx val="2073194000"/>
         <c:crosses val="autoZero"/>
         <c:auto val="1"/>
         <c:lblOffset val="100"/>
@@ -11462,7 +11450,7 @@
         <c:majorTimeUnit val="months"/>
       </c:dateAx>
       <c:valAx>
-        <c:axId val="-1807917872"/>
+        <c:axId val="2073194000"/>
         <c:scaling>
           <c:orientation val="minMax"/>
           <c:max val="450000.0"/>
@@ -11517,7 +11505,7 @@
             <a:endParaRPr lang="en-US"/>
           </a:p>
         </c:txPr>
-        <c:crossAx val="2036449760"/>
+        <c:crossAx val="-1949421488"/>
         <c:crosses val="autoZero"/>
         <c:crossBetween val="midCat"/>
         <c:majorUnit val="100000.0"/>
@@ -12342,7 +12330,7 @@
                   <c:v>0.0</c:v>
                 </c:pt>
                 <c:pt idx="1">
-                  <c:v>271.1757160024923</c:v>
+                  <c:v>271.1757160024922</c:v>
                 </c:pt>
                 <c:pt idx="2">
                   <c:v>865.433683516195</c:v>
@@ -12516,7 +12504,7 @@
                   <c:v>14334.81236610553</c:v>
                 </c:pt>
                 <c:pt idx="59">
-                  <c:v>16397.61677153732</c:v>
+                  <c:v>16397.6167715373</c:v>
                 </c:pt>
                 <c:pt idx="60">
                   <c:v>17250.7527344914</c:v>
@@ -12804,13 +12792,13 @@
                   <c:v>10348.07882216725</c:v>
                 </c:pt>
                 <c:pt idx="13">
-                  <c:v>9138.095107403344</c:v>
+                  <c:v>9138.09510740334</c:v>
                 </c:pt>
                 <c:pt idx="14">
                   <c:v>7799.411552446758</c:v>
                 </c:pt>
                 <c:pt idx="15">
-                  <c:v>5396.087492019121</c:v>
+                  <c:v>5396.087492019119</c:v>
                 </c:pt>
                 <c:pt idx="16">
                   <c:v>7429.643310295868</c:v>
@@ -13251,7 +13239,7 @@
                   <c:v>-2567.893036394623</c:v>
                 </c:pt>
                 <c:pt idx="20">
-                  <c:v>-2952.160895697674</c:v>
+                  <c:v>-2952.160895697672</c:v>
                 </c:pt>
                 <c:pt idx="21">
                   <c:v>-3929.387002471903</c:v>
@@ -13275,7 +13263,7 @@
                   <c:v>-1764.48559015694</c:v>
                 </c:pt>
                 <c:pt idx="28">
-                  <c:v>-444.2971008415493</c:v>
+                  <c:v>-444.2971008415491</c:v>
                 </c:pt>
                 <c:pt idx="29">
                   <c:v>-267.626900913036</c:v>
@@ -13636,7 +13624,7 @@
                   <c:v>673.4599659068782</c:v>
                 </c:pt>
                 <c:pt idx="7">
-                  <c:v>2526.238255027651</c:v>
+                  <c:v>2526.238255027649</c:v>
                 </c:pt>
                 <c:pt idx="8">
                   <c:v>2992.359684343982</c:v>
@@ -13777,7 +13765,7 @@
                   <c:v>9178.779596957687</c:v>
                 </c:pt>
                 <c:pt idx="54">
-                  <c:v>8252.454374904262</c:v>
+                  <c:v>8252.454374904259</c:v>
                 </c:pt>
                 <c:pt idx="55">
                   <c:v>7497.62910203699</c:v>
@@ -13817,11 +13805,11 @@
           <c:showBubbleSize val="0"/>
         </c:dLbls>
         <c:smooth val="0"/>
-        <c:axId val="1990175856"/>
-        <c:axId val="1990177728"/>
+        <c:axId val="2073107504"/>
+        <c:axId val="2073080640"/>
       </c:lineChart>
       <c:dateAx>
-        <c:axId val="1990175856"/>
+        <c:axId val="2073107504"/>
         <c:scaling>
           <c:orientation val="minMax"/>
         </c:scaling>
@@ -13864,14 +13852,14 @@
             <a:endParaRPr lang="en-US"/>
           </a:p>
         </c:txPr>
-        <c:crossAx val="1990177728"/>
+        <c:crossAx val="2073080640"/>
         <c:crossesAt val="-20000.0"/>
         <c:auto val="1"/>
         <c:lblOffset val="100"/>
         <c:baseTimeUnit val="months"/>
       </c:dateAx>
       <c:valAx>
-        <c:axId val="1990177728"/>
+        <c:axId val="2073080640"/>
         <c:scaling>
           <c:orientation val="minMax"/>
           <c:max val="35000.0"/>
@@ -13923,7 +13911,7 @@
             <a:endParaRPr lang="en-US"/>
           </a:p>
         </c:txPr>
-        <c:crossAx val="1990175856"/>
+        <c:crossAx val="2073107504"/>
         <c:crosses val="autoZero"/>
         <c:crossBetween val="between"/>
         <c:majorUnit val="5000.0"/>
@@ -14126,10 +14114,10 @@
                 <c:formatCode>General</c:formatCode>
                 <c:ptCount val="3"/>
                 <c:pt idx="0">
-                  <c:v>73096.26688609221</c:v>
+                  <c:v>73096.26688609218</c:v>
                 </c:pt>
                 <c:pt idx="1">
-                  <c:v>-6830.582073263748</c:v>
+                  <c:v>-6830.58207326375</c:v>
                 </c:pt>
                 <c:pt idx="2">
                   <c:v>-4599.32397650896</c:v>
@@ -14147,11 +14135,11 @@
           <c:showBubbleSize val="0"/>
         </c:dLbls>
         <c:gapWidth val="65"/>
-        <c:axId val="2073298768"/>
-        <c:axId val="2073225184"/>
+        <c:axId val="2072277536"/>
+        <c:axId val="2072279856"/>
       </c:barChart>
       <c:catAx>
-        <c:axId val="2073298768"/>
+        <c:axId val="2072277536"/>
         <c:scaling>
           <c:orientation val="minMax"/>
         </c:scaling>
@@ -14191,7 +14179,7 @@
             <a:endParaRPr lang="en-US"/>
           </a:p>
         </c:txPr>
-        <c:crossAx val="2073225184"/>
+        <c:crossAx val="2072279856"/>
         <c:crosses val="autoZero"/>
         <c:auto val="1"/>
         <c:lblAlgn val="ctr"/>
@@ -14199,7 +14187,7 @@
         <c:noMultiLvlLbl val="0"/>
       </c:catAx>
       <c:valAx>
-        <c:axId val="2073225184"/>
+        <c:axId val="2072279856"/>
         <c:scaling>
           <c:orientation val="minMax"/>
         </c:scaling>
@@ -14252,7 +14240,7 @@
             <a:endParaRPr lang="en-US"/>
           </a:p>
         </c:txPr>
-        <c:crossAx val="2073298768"/>
+        <c:crossAx val="2072277536"/>
         <c:crosses val="autoZero"/>
         <c:crossBetween val="between"/>
       </c:valAx>

</xml_diff>

<commit_message>
update Med Risk report with fixed pie chart
</commit_message>
<xml_diff>
--- a/Quarterly Reports/QuarterlyReport_Med.docx
+++ b/Quarterly Reports/QuarterlyReport_Med.docx
@@ -976,8 +976,6 @@
               </w:rPr>
               <w:t>16.2</w:t>
             </w:r>
-            <w:bookmarkStart w:id="0" w:name="_GoBack"/>
-            <w:bookmarkEnd w:id="0"/>
             <w:r>
               <w:rPr>
                 <w:rFonts w:ascii="Tahoma" w:eastAsia="Times New Roman" w:hAnsi="Tahoma" w:cs="Tahoma"/>
@@ -1213,9 +1211,9 @@
           <w:noProof/>
         </w:rPr>
         <w:drawing>
-          <wp:inline distT="0" distB="0" distL="0" distR="0" wp14:anchorId="772D25D9" wp14:editId="7695EF1B">
-            <wp:extent cx="2908935" cy="2523699"/>
-            <wp:effectExtent l="0" t="0" r="12065" b="0"/>
+          <wp:inline distT="0" distB="0" distL="0" distR="0" wp14:anchorId="52BF4173" wp14:editId="686398D9">
+            <wp:extent cx="2908935" cy="2640121"/>
+            <wp:effectExtent l="0" t="0" r="12065" b="1905"/>
             <wp:docPr id="1" name="Chart 1">
               <a:extLst xmlns:a="http://schemas.openxmlformats.org/drawingml/2006/main">
                 <a:ext uri="{FF2B5EF4-FFF2-40B4-BE49-F238E27FC236}">
@@ -3558,6 +3556,8 @@
           <w:lang w:val="en-CA"/>
         </w:rPr>
       </w:pPr>
+      <w:bookmarkStart w:id="0" w:name="_GoBack"/>
+      <w:bookmarkEnd w:id="0"/>
     </w:p>
     <w:p>
       <w:pPr>
@@ -8436,8 +8436,17 @@
                 <w:rFonts w:ascii="Tahoma" w:hAnsi="Tahoma" w:cs="Tahoma"/>
                 <w:lang w:val="en-CA"/>
               </w:rPr>
-              <w:t>Estimated 1-month 95% VaR</w:t>
-            </w:r>
+              <w:t xml:space="preserve">Estimated 1-month 95% </w:t>
+            </w:r>
+            <w:proofErr w:type="spellStart"/>
+            <w:r>
+              <w:rPr>
+                <w:rFonts w:ascii="Tahoma" w:hAnsi="Tahoma" w:cs="Tahoma"/>
+                <w:lang w:val="en-CA"/>
+              </w:rPr>
+              <w:t>VaR</w:t>
+            </w:r>
+            <w:proofErr w:type="spellEnd"/>
           </w:p>
         </w:tc>
         <w:tc>
@@ -8635,6 +8644,7 @@
           </wp:anchor>
         </w:drawing>
       </w:r>
+      <w:proofErr w:type="spellStart"/>
       <w:r>
         <w:rPr>
           <w:rFonts w:ascii="Tahoma" w:hAnsi="Tahoma" w:cs="Tahoma"/>
@@ -8653,7 +8663,18 @@
           <w:u w:val="single"/>
           <w:lang w:val="en-CA"/>
         </w:rPr>
-        <w:t>R Contributions</w:t>
+        <w:t>R</w:t>
+      </w:r>
+      <w:proofErr w:type="spellEnd"/>
+      <w:r>
+        <w:rPr>
+          <w:rFonts w:ascii="Tahoma" w:hAnsi="Tahoma" w:cs="Tahoma"/>
+          <w:sz w:val="28"/>
+          <w:szCs w:val="28"/>
+          <w:u w:val="single"/>
+          <w:lang w:val="en-CA"/>
+        </w:rPr>
+        <w:t xml:space="preserve"> Contributions</w:t>
       </w:r>
     </w:p>
     <w:p>
@@ -10784,10 +10805,10 @@
                 <c:formatCode>0.0%</c:formatCode>
                 <c:ptCount val="5"/>
                 <c:pt idx="0">
-                  <c:v>0.549737867373371</c:v>
+                  <c:v>0.646920833989</c:v>
                 </c:pt>
                 <c:pt idx="1">
-                  <c:v>0.259222634179</c:v>
+                  <c:v>0.1624384673812</c:v>
                 </c:pt>
                 <c:pt idx="2">
                   <c:v>0.0935368577721306</c:v>
@@ -11398,11 +11419,11 @@
         </c:dLbls>
         <c:marker val="1"/>
         <c:smooth val="0"/>
-        <c:axId val="-1949421488"/>
-        <c:axId val="2073194000"/>
+        <c:axId val="2072881808"/>
+        <c:axId val="2072882336"/>
       </c:lineChart>
       <c:dateAx>
-        <c:axId val="-1949421488"/>
+        <c:axId val="2072881808"/>
         <c:scaling>
           <c:orientation val="minMax"/>
         </c:scaling>
@@ -11441,7 +11462,7 @@
             <a:endParaRPr lang="en-US"/>
           </a:p>
         </c:txPr>
-        <c:crossAx val="2073194000"/>
+        <c:crossAx val="2072882336"/>
         <c:crosses val="autoZero"/>
         <c:auto val="1"/>
         <c:lblOffset val="100"/>
@@ -11450,7 +11471,7 @@
         <c:majorTimeUnit val="months"/>
       </c:dateAx>
       <c:valAx>
-        <c:axId val="2073194000"/>
+        <c:axId val="2072882336"/>
         <c:scaling>
           <c:orientation val="minMax"/>
           <c:max val="450000.0"/>
@@ -11505,7 +11526,7 @@
             <a:endParaRPr lang="en-US"/>
           </a:p>
         </c:txPr>
-        <c:crossAx val="-1949421488"/>
+        <c:crossAx val="2072881808"/>
         <c:crosses val="autoZero"/>
         <c:crossBetween val="midCat"/>
         <c:majorUnit val="100000.0"/>
@@ -13805,11 +13826,11 @@
           <c:showBubbleSize val="0"/>
         </c:dLbls>
         <c:smooth val="0"/>
-        <c:axId val="2073107504"/>
-        <c:axId val="2073080640"/>
+        <c:axId val="2050548576"/>
+        <c:axId val="2050551136"/>
       </c:lineChart>
       <c:dateAx>
-        <c:axId val="2073107504"/>
+        <c:axId val="2050548576"/>
         <c:scaling>
           <c:orientation val="minMax"/>
         </c:scaling>
@@ -13852,14 +13873,14 @@
             <a:endParaRPr lang="en-US"/>
           </a:p>
         </c:txPr>
-        <c:crossAx val="2073080640"/>
+        <c:crossAx val="2050551136"/>
         <c:crossesAt val="-20000.0"/>
         <c:auto val="1"/>
         <c:lblOffset val="100"/>
         <c:baseTimeUnit val="months"/>
       </c:dateAx>
       <c:valAx>
-        <c:axId val="2073080640"/>
+        <c:axId val="2050551136"/>
         <c:scaling>
           <c:orientation val="minMax"/>
           <c:max val="35000.0"/>
@@ -13911,7 +13932,7 @@
             <a:endParaRPr lang="en-US"/>
           </a:p>
         </c:txPr>
-        <c:crossAx val="2073107504"/>
+        <c:crossAx val="2050548576"/>
         <c:crosses val="autoZero"/>
         <c:crossBetween val="between"/>
         <c:majorUnit val="5000.0"/>
@@ -14135,11 +14156,11 @@
           <c:showBubbleSize val="0"/>
         </c:dLbls>
         <c:gapWidth val="65"/>
-        <c:axId val="2072277536"/>
-        <c:axId val="2072279856"/>
+        <c:axId val="2050258464"/>
+        <c:axId val="2050272752"/>
       </c:barChart>
       <c:catAx>
-        <c:axId val="2072277536"/>
+        <c:axId val="2050258464"/>
         <c:scaling>
           <c:orientation val="minMax"/>
         </c:scaling>
@@ -14179,7 +14200,7 @@
             <a:endParaRPr lang="en-US"/>
           </a:p>
         </c:txPr>
-        <c:crossAx val="2072279856"/>
+        <c:crossAx val="2050272752"/>
         <c:crosses val="autoZero"/>
         <c:auto val="1"/>
         <c:lblAlgn val="ctr"/>
@@ -14187,7 +14208,7 @@
         <c:noMultiLvlLbl val="0"/>
       </c:catAx>
       <c:valAx>
-        <c:axId val="2072279856"/>
+        <c:axId val="2050272752"/>
         <c:scaling>
           <c:orientation val="minMax"/>
         </c:scaling>
@@ -14240,7 +14261,7 @@
             <a:endParaRPr lang="en-US"/>
           </a:p>
         </c:txPr>
-        <c:crossAx val="2072277536"/>
+        <c:crossAx val="2050258464"/>
         <c:crosses val="autoZero"/>
         <c:crossBetween val="between"/>
       </c:valAx>

</xml_diff>